<commit_message>
refactor create and update media
</commit_message>
<xml_diff>
--- a/Requirement Analysis/Use Case Speculation/Use Case Speculation - Sửa thông tin sản phẩm.docx
+++ b/Requirement Analysis/Use Case Speculation/Use Case Speculation - Sửa thông tin sản phẩm.docx
@@ -606,6 +606,14 @@
       </w:r>
       <w:proofErr w:type="spellStart"/>
       <w:r>
+        <w:t>xem</w:t>
+      </w:r>
+      <w:proofErr w:type="spellEnd"/>
+      <w:r>
+        <w:t xml:space="preserve"> </w:t>
+      </w:r>
+      <w:proofErr w:type="spellStart"/>
+      <w:r>
         <w:t>sản</w:t>
       </w:r>
       <w:proofErr w:type="spellEnd"/>
@@ -618,16 +626,11 @@
       </w:r>
       <w:proofErr w:type="spellEnd"/>
       <w:r>
-        <w:t xml:space="preserve"> (Book, CD, DVD)</w:t>
-      </w:r>
-      <w:r>
-        <w:t xml:space="preserve"> muốn </w:t>
-      </w:r>
-      <w:proofErr w:type="spellStart"/>
-      <w:r>
-        <w:t>sửa</w:t>
-      </w:r>
-      <w:proofErr w:type="spellEnd"/>
+        <w:t xml:space="preserve"> (</w:t>
+      </w:r>
+      <w:r>
+        <w:t>View)</w:t>
+      </w:r>
     </w:p>
     <w:p>
       <w:pPr>
@@ -667,6 +670,9 @@
       </w:r>
       <w:proofErr w:type="spellEnd"/>
       <w:r>
+        <w:t xml:space="preserve"> form</w:t>
+      </w:r>
+      <w:r>
         <w:t xml:space="preserve"> </w:t>
       </w:r>
       <w:proofErr w:type="spellStart"/>
@@ -705,23 +711,45 @@
         <w:ind w:left="1080"/>
       </w:pPr>
       <w:r>
-        <w:t xml:space="preserve">3. Admin </w:t>
-      </w:r>
-      <w:proofErr w:type="spellStart"/>
-      <w:r>
-        <w:t>chọn</w:t>
-      </w:r>
-      <w:proofErr w:type="spellEnd"/>
-      <w:r>
-        <w:t xml:space="preserve"> </w:t>
-      </w:r>
-      <w:proofErr w:type="spellStart"/>
-      <w:r>
-        <w:t>sửa</w:t>
-      </w:r>
-      <w:proofErr w:type="spellEnd"/>
-      <w:r>
-        <w:t xml:space="preserve"> </w:t>
+        <w:t>4</w:t>
+      </w:r>
+      <w:r>
+        <w:t xml:space="preserve">. </w:t>
+      </w:r>
+      <w:r>
+        <w:t xml:space="preserve">Admin </w:t>
+      </w:r>
+      <w:proofErr w:type="spellStart"/>
+      <w:r>
+        <w:t>thay</w:t>
+      </w:r>
+      <w:proofErr w:type="spellEnd"/>
+      <w:r>
+        <w:t xml:space="preserve"> </w:t>
+      </w:r>
+      <w:proofErr w:type="spellStart"/>
+      <w:r>
+        <w:t>đổi</w:t>
+      </w:r>
+      <w:proofErr w:type="spellEnd"/>
+      <w:r>
+        <w:t xml:space="preserve"> </w:t>
+      </w:r>
+      <w:proofErr w:type="spellStart"/>
+      <w:r>
+        <w:t>các</w:t>
+      </w:r>
+      <w:proofErr w:type="spellEnd"/>
+      <w:r>
+        <w:t xml:space="preserve"> </w:t>
+      </w:r>
+      <w:proofErr w:type="spellStart"/>
+      <w:r>
+        <w:t>thông</w:t>
+      </w:r>
+      <w:proofErr w:type="spellEnd"/>
+      <w:r>
+        <w:t xml:space="preserve"> tin </w:t>
       </w:r>
       <w:proofErr w:type="spellStart"/>
       <w:r>
@@ -736,6 +764,9 @@
         <w:t>phẩm</w:t>
       </w:r>
       <w:proofErr w:type="spellEnd"/>
+      <w:r>
+        <w:t xml:space="preserve"> </w:t>
+      </w:r>
     </w:p>
     <w:p>
       <w:pPr>
@@ -746,88 +777,21 @@
         <w:t>4</w:t>
       </w:r>
       <w:r>
-        <w:t xml:space="preserve">. </w:t>
-      </w:r>
-      <w:proofErr w:type="spellStart"/>
-      <w:r>
-        <w:t>Hệ</w:t>
-      </w:r>
-      <w:proofErr w:type="spellEnd"/>
-      <w:r>
-        <w:t xml:space="preserve"> </w:t>
-      </w:r>
-      <w:proofErr w:type="spellStart"/>
-      <w:r>
-        <w:t>thống</w:t>
-      </w:r>
-      <w:proofErr w:type="spellEnd"/>
-      <w:r>
-        <w:t xml:space="preserve"> </w:t>
-      </w:r>
-      <w:proofErr w:type="spellStart"/>
-      <w:r>
-        <w:t>hiển</w:t>
-      </w:r>
-      <w:proofErr w:type="spellEnd"/>
-      <w:r>
-        <w:t xml:space="preserve"> </w:t>
-      </w:r>
-      <w:proofErr w:type="spellStart"/>
-      <w:r>
-        <w:t>thị</w:t>
-      </w:r>
-      <w:proofErr w:type="spellEnd"/>
-      <w:r>
-        <w:t xml:space="preserve"> form bao </w:t>
-      </w:r>
-      <w:proofErr w:type="spellStart"/>
-      <w:r>
-        <w:t>gồm</w:t>
-      </w:r>
-      <w:proofErr w:type="spellEnd"/>
-      <w:r>
-        <w:t xml:space="preserve"> </w:t>
-      </w:r>
-      <w:proofErr w:type="spellStart"/>
-      <w:r>
-        <w:t>các</w:t>
-      </w:r>
-      <w:proofErr w:type="spellEnd"/>
-      <w:r>
-        <w:t xml:space="preserve"> </w:t>
-      </w:r>
-      <w:proofErr w:type="spellStart"/>
-      <w:r>
-        <w:t>trường</w:t>
-      </w:r>
-      <w:proofErr w:type="spellEnd"/>
-      <w:r>
-        <w:t xml:space="preserve"> </w:t>
-      </w:r>
-      <w:proofErr w:type="spellStart"/>
-      <w:r>
-        <w:t>thông</w:t>
-      </w:r>
-      <w:proofErr w:type="spellEnd"/>
-      <w:r>
-        <w:t xml:space="preserve"> tin </w:t>
-      </w:r>
-      <w:proofErr w:type="spellStart"/>
-      <w:r>
-        <w:t>có</w:t>
-      </w:r>
-      <w:proofErr w:type="spellEnd"/>
-      <w:r>
-        <w:t xml:space="preserve"> thể </w:t>
-      </w:r>
-      <w:proofErr w:type="spellStart"/>
-      <w:r>
-        <w:t>sửa</w:t>
-      </w:r>
-      <w:proofErr w:type="spellEnd"/>
-      <w:r>
-        <w:t xml:space="preserve"> </w:t>
-      </w:r>
+        <w:t xml:space="preserve">. Admin </w:t>
+      </w:r>
+      <w:proofErr w:type="spellStart"/>
+      <w:r>
+        <w:t>chọn</w:t>
+      </w:r>
+      <w:proofErr w:type="spellEnd"/>
+      <w:r>
+        <w:t xml:space="preserve"> </w:t>
+      </w:r>
+      <w:proofErr w:type="spellStart"/>
+      <w:r>
+        <w:t>lưu</w:t>
+      </w:r>
+      <w:proofErr w:type="spellEnd"/>
     </w:p>
     <w:p>
       <w:pPr>
@@ -840,28 +804,25 @@
       <w:r>
         <w:t xml:space="preserve">. </w:t>
       </w:r>
-      <w:r>
-        <w:t xml:space="preserve">Admin </w:t>
-      </w:r>
-      <w:proofErr w:type="spellStart"/>
-      <w:r>
-        <w:t>thay</w:t>
-      </w:r>
-      <w:proofErr w:type="spellEnd"/>
-      <w:r>
-        <w:t xml:space="preserve"> </w:t>
-      </w:r>
-      <w:proofErr w:type="spellStart"/>
-      <w:r>
-        <w:t>đổi</w:t>
-      </w:r>
-      <w:proofErr w:type="spellEnd"/>
-      <w:r>
-        <w:t xml:space="preserve"> </w:t>
-      </w:r>
-      <w:proofErr w:type="spellStart"/>
-      <w:r>
-        <w:t>các</w:t>
+      <w:proofErr w:type="spellStart"/>
+      <w:r>
+        <w:t>Hệ</w:t>
+      </w:r>
+      <w:proofErr w:type="spellEnd"/>
+      <w:r>
+        <w:t xml:space="preserve"> </w:t>
+      </w:r>
+      <w:proofErr w:type="spellStart"/>
+      <w:r>
+        <w:t>thống</w:t>
+      </w:r>
+      <w:proofErr w:type="spellEnd"/>
+      <w:r>
+        <w:t xml:space="preserve"> </w:t>
+      </w:r>
+      <w:proofErr w:type="spellStart"/>
+      <w:r>
+        <w:t>lưu</w:t>
       </w:r>
       <w:proofErr w:type="spellEnd"/>
       <w:r>
@@ -890,6 +851,36 @@
       <w:proofErr w:type="spellEnd"/>
       <w:r>
         <w:t xml:space="preserve"> </w:t>
+      </w:r>
+      <w:proofErr w:type="spellStart"/>
+      <w:r>
+        <w:t>đã</w:t>
+      </w:r>
+      <w:proofErr w:type="spellEnd"/>
+      <w:r>
+        <w:t xml:space="preserve"> </w:t>
+      </w:r>
+      <w:proofErr w:type="spellStart"/>
+      <w:r>
+        <w:t>cập</w:t>
+      </w:r>
+      <w:proofErr w:type="spellEnd"/>
+      <w:r>
+        <w:t xml:space="preserve"> </w:t>
+      </w:r>
+      <w:proofErr w:type="spellStart"/>
+      <w:r>
+        <w:t>nhật</w:t>
+      </w:r>
+      <w:proofErr w:type="spellEnd"/>
+      <w:r>
+        <w:t xml:space="preserve"> (</w:t>
+      </w:r>
+      <w:r>
+        <w:t>Media</w:t>
+      </w:r>
+      <w:r>
+        <w:t>)</w:t>
       </w:r>
     </w:p>
     <w:p>
@@ -899,123 +890,6 @@
       </w:pPr>
       <w:r>
         <w:t>6</w:t>
-      </w:r>
-      <w:r>
-        <w:t xml:space="preserve">. Admin </w:t>
-      </w:r>
-      <w:proofErr w:type="spellStart"/>
-      <w:r>
-        <w:t>chọn</w:t>
-      </w:r>
-      <w:proofErr w:type="spellEnd"/>
-      <w:r>
-        <w:t xml:space="preserve"> </w:t>
-      </w:r>
-      <w:proofErr w:type="spellStart"/>
-      <w:r>
-        <w:t>cập</w:t>
-      </w:r>
-      <w:proofErr w:type="spellEnd"/>
-      <w:r>
-        <w:t xml:space="preserve"> </w:t>
-      </w:r>
-      <w:proofErr w:type="spellStart"/>
-      <w:r>
-        <w:t>nhật</w:t>
-      </w:r>
-      <w:proofErr w:type="spellEnd"/>
-    </w:p>
-    <w:p>
-      <w:pPr>
-        <w:spacing w:before="0"/>
-        <w:ind w:left="1080"/>
-      </w:pPr>
-      <w:r>
-        <w:t>7</w:t>
-      </w:r>
-      <w:r>
-        <w:t xml:space="preserve">. </w:t>
-      </w:r>
-      <w:proofErr w:type="spellStart"/>
-      <w:r>
-        <w:t>Hệ</w:t>
-      </w:r>
-      <w:proofErr w:type="spellEnd"/>
-      <w:r>
-        <w:t xml:space="preserve"> </w:t>
-      </w:r>
-      <w:proofErr w:type="spellStart"/>
-      <w:r>
-        <w:t>thống</w:t>
-      </w:r>
-      <w:proofErr w:type="spellEnd"/>
-      <w:r>
-        <w:t xml:space="preserve"> </w:t>
-      </w:r>
-      <w:proofErr w:type="spellStart"/>
-      <w:r>
-        <w:t>lưu</w:t>
-      </w:r>
-      <w:proofErr w:type="spellEnd"/>
-      <w:r>
-        <w:t xml:space="preserve"> </w:t>
-      </w:r>
-      <w:proofErr w:type="spellStart"/>
-      <w:r>
-        <w:t>thông</w:t>
-      </w:r>
-      <w:proofErr w:type="spellEnd"/>
-      <w:r>
-        <w:t xml:space="preserve"> tin </w:t>
-      </w:r>
-      <w:proofErr w:type="spellStart"/>
-      <w:r>
-        <w:t>sản</w:t>
-      </w:r>
-      <w:proofErr w:type="spellEnd"/>
-      <w:r>
-        <w:t xml:space="preserve"> </w:t>
-      </w:r>
-      <w:proofErr w:type="spellStart"/>
-      <w:r>
-        <w:t>phẩm</w:t>
-      </w:r>
-      <w:proofErr w:type="spellEnd"/>
-      <w:r>
-        <w:t xml:space="preserve"> </w:t>
-      </w:r>
-      <w:proofErr w:type="spellStart"/>
-      <w:r>
-        <w:t>đã</w:t>
-      </w:r>
-      <w:proofErr w:type="spellEnd"/>
-      <w:r>
-        <w:t xml:space="preserve"> </w:t>
-      </w:r>
-      <w:proofErr w:type="spellStart"/>
-      <w:r>
-        <w:t>cập</w:t>
-      </w:r>
-      <w:proofErr w:type="spellEnd"/>
-      <w:r>
-        <w:t xml:space="preserve"> </w:t>
-      </w:r>
-      <w:proofErr w:type="spellStart"/>
-      <w:r>
-        <w:t>nhật</w:t>
-      </w:r>
-      <w:proofErr w:type="spellEnd"/>
-      <w:r>
-        <w:t xml:space="preserve"> (Media và Book/CD/DVD)</w:t>
-      </w:r>
-    </w:p>
-    <w:p>
-      <w:pPr>
-        <w:spacing w:before="0"/>
-        <w:ind w:left="1080"/>
-      </w:pPr>
-      <w:r>
-        <w:t>8</w:t>
       </w:r>
       <w:r>
         <w:t xml:space="preserve">. </w:t>
@@ -1211,6 +1085,231 @@
         </w:rPr>
         <w:t>flows</w:t>
       </w:r>
+    </w:p>
+    <w:p>
+      <w:pPr>
+        <w:pStyle w:val="ListParagraph"/>
+        <w:ind w:left="360"/>
+        <w:rPr>
+          <w:sz w:val="24"/>
+          <w:szCs w:val="24"/>
+        </w:rPr>
+      </w:pPr>
+      <w:r>
+        <w:rPr>
+          <w:sz w:val="24"/>
+          <w:szCs w:val="24"/>
+        </w:rPr>
+        <w:t>5.1</w:t>
+      </w:r>
+      <w:r>
+        <w:rPr>
+          <w:sz w:val="24"/>
+          <w:szCs w:val="24"/>
+        </w:rPr>
+        <w:t xml:space="preserve"> </w:t>
+      </w:r>
+      <w:proofErr w:type="spellStart"/>
+      <w:r>
+        <w:rPr>
+          <w:sz w:val="24"/>
+          <w:szCs w:val="24"/>
+        </w:rPr>
+        <w:t>Hệ</w:t>
+      </w:r>
+      <w:proofErr w:type="spellEnd"/>
+      <w:r>
+        <w:rPr>
+          <w:sz w:val="24"/>
+          <w:szCs w:val="24"/>
+        </w:rPr>
+        <w:t xml:space="preserve"> </w:t>
+      </w:r>
+      <w:proofErr w:type="spellStart"/>
+      <w:r>
+        <w:rPr>
+          <w:sz w:val="24"/>
+          <w:szCs w:val="24"/>
+        </w:rPr>
+        <w:t>thống</w:t>
+      </w:r>
+      <w:proofErr w:type="spellEnd"/>
+      <w:r>
+        <w:rPr>
+          <w:sz w:val="24"/>
+          <w:szCs w:val="24"/>
+        </w:rPr>
+        <w:t xml:space="preserve"> </w:t>
+      </w:r>
+      <w:proofErr w:type="spellStart"/>
+      <w:r>
+        <w:rPr>
+          <w:sz w:val="24"/>
+          <w:szCs w:val="24"/>
+        </w:rPr>
+        <w:t>thông</w:t>
+      </w:r>
+      <w:proofErr w:type="spellEnd"/>
+      <w:r>
+        <w:rPr>
+          <w:sz w:val="24"/>
+          <w:szCs w:val="24"/>
+        </w:rPr>
+        <w:t xml:space="preserve"> </w:t>
+      </w:r>
+      <w:proofErr w:type="spellStart"/>
+      <w:r>
+        <w:rPr>
+          <w:sz w:val="24"/>
+          <w:szCs w:val="24"/>
+        </w:rPr>
+        <w:t>báo</w:t>
+      </w:r>
+      <w:proofErr w:type="spellEnd"/>
+      <w:r>
+        <w:rPr>
+          <w:sz w:val="24"/>
+          <w:szCs w:val="24"/>
+        </w:rPr>
+        <w:t xml:space="preserve"> </w:t>
+      </w:r>
+      <w:proofErr w:type="spellStart"/>
+      <w:r>
+        <w:rPr>
+          <w:sz w:val="24"/>
+          <w:szCs w:val="24"/>
+        </w:rPr>
+        <w:t>lỗi</w:t>
+      </w:r>
+      <w:proofErr w:type="spellEnd"/>
+      <w:r>
+        <w:rPr>
+          <w:sz w:val="24"/>
+          <w:szCs w:val="24"/>
+        </w:rPr>
+        <w:t xml:space="preserve"> </w:t>
+      </w:r>
+      <w:proofErr w:type="spellStart"/>
+      <w:r>
+        <w:rPr>
+          <w:sz w:val="24"/>
+          <w:szCs w:val="24"/>
+        </w:rPr>
+        <w:t>yêu</w:t>
+      </w:r>
+      <w:proofErr w:type="spellEnd"/>
+      <w:r>
+        <w:rPr>
+          <w:sz w:val="24"/>
+          <w:szCs w:val="24"/>
+        </w:rPr>
+        <w:t xml:space="preserve"> </w:t>
+      </w:r>
+      <w:proofErr w:type="spellStart"/>
+      <w:r>
+        <w:rPr>
+          <w:sz w:val="24"/>
+          <w:szCs w:val="24"/>
+        </w:rPr>
+        <w:t>cầu</w:t>
+      </w:r>
+      <w:proofErr w:type="spellEnd"/>
+      <w:r>
+        <w:rPr>
+          <w:sz w:val="24"/>
+          <w:szCs w:val="24"/>
+        </w:rPr>
+        <w:t xml:space="preserve"> </w:t>
+      </w:r>
+      <w:proofErr w:type="spellStart"/>
+      <w:r>
+        <w:rPr>
+          <w:sz w:val="24"/>
+          <w:szCs w:val="24"/>
+        </w:rPr>
+        <w:t>người</w:t>
+      </w:r>
+      <w:proofErr w:type="spellEnd"/>
+      <w:r>
+        <w:rPr>
+          <w:sz w:val="24"/>
+          <w:szCs w:val="24"/>
+        </w:rPr>
+        <w:t xml:space="preserve"> </w:t>
+      </w:r>
+      <w:proofErr w:type="spellStart"/>
+      <w:r>
+        <w:rPr>
+          <w:sz w:val="24"/>
+          <w:szCs w:val="24"/>
+        </w:rPr>
+        <w:t>dùng</w:t>
+      </w:r>
+      <w:proofErr w:type="spellEnd"/>
+      <w:r>
+        <w:rPr>
+          <w:sz w:val="24"/>
+          <w:szCs w:val="24"/>
+        </w:rPr>
+        <w:t xml:space="preserve"> </w:t>
+      </w:r>
+      <w:proofErr w:type="spellStart"/>
+      <w:r>
+        <w:rPr>
+          <w:sz w:val="24"/>
+          <w:szCs w:val="24"/>
+        </w:rPr>
+        <w:t>nhập</w:t>
+      </w:r>
+      <w:proofErr w:type="spellEnd"/>
+      <w:r>
+        <w:rPr>
+          <w:sz w:val="24"/>
+          <w:szCs w:val="24"/>
+        </w:rPr>
+        <w:t xml:space="preserve"> đầy </w:t>
+      </w:r>
+      <w:proofErr w:type="spellStart"/>
+      <w:r>
+        <w:rPr>
+          <w:sz w:val="24"/>
+          <w:szCs w:val="24"/>
+        </w:rPr>
+        <w:t>đủ</w:t>
+      </w:r>
+      <w:proofErr w:type="spellEnd"/>
+      <w:r>
+        <w:rPr>
+          <w:sz w:val="24"/>
+          <w:szCs w:val="24"/>
+        </w:rPr>
+        <w:t xml:space="preserve"> </w:t>
+      </w:r>
+      <w:proofErr w:type="spellStart"/>
+      <w:r>
+        <w:rPr>
+          <w:sz w:val="24"/>
+          <w:szCs w:val="24"/>
+        </w:rPr>
+        <w:t>các</w:t>
+      </w:r>
+      <w:proofErr w:type="spellEnd"/>
+      <w:r>
+        <w:rPr>
+          <w:sz w:val="24"/>
+          <w:szCs w:val="24"/>
+        </w:rPr>
+        <w:t xml:space="preserve"> </w:t>
+      </w:r>
+      <w:proofErr w:type="spellStart"/>
+      <w:r>
+        <w:rPr>
+          <w:sz w:val="24"/>
+          <w:szCs w:val="24"/>
+        </w:rPr>
+        <w:t>trường</w:t>
+      </w:r>
+      <w:proofErr w:type="spellEnd"/>
     </w:p>
     <w:p>
       <w:pPr>

</xml_diff>